<commit_message>
host manip notes, echo360 link etc
</commit_message>
<xml_diff>
--- a/docs/notes/sexsel.docx
+++ b/docs/notes/sexsel.docx
@@ -1441,6 +1441,14 @@
     </w:p>
     <w:p>
       <w:pPr>
+        <w:pStyle w:val="BodyText"/>
+      </w:pPr>
+      <w:r>
+        <w:t xml:space="preserve">Balenger &amp; Zuk (2014)</w:t>
+      </w:r>
+    </w:p>
+    <w:p>
+      <w:pPr>
         <w:pStyle w:val="Heading2"/>
       </w:pPr>
       <w:bookmarkStart w:id="28" w:name="references"/>
@@ -1449,8 +1457,53 @@
       </w:r>
       <w:bookmarkEnd w:id="28"/>
     </w:p>
-    <w:bookmarkStart w:id="41" w:name="refs"/>
-    <w:bookmarkStart w:id="30" w:name="ref-clayton_influence_1991"/>
+    <w:bookmarkStart w:id="43" w:name="refs"/>
+    <w:bookmarkStart w:id="30" w:name="ref-balenger_testing_2014"/>
+    <w:p>
+      <w:pPr>
+        <w:pStyle w:val="Bibliography"/>
+      </w:pPr>
+      <w:r>
+        <w:t xml:space="preserve">Balenger, S. L., &amp; Zuk, M. (2014). Testing the Hamilton–Zuk Hypothesis: Past, Present, and Future.</w:t>
+      </w:r>
+      <w:r>
+        <w:t xml:space="preserve"> </w:t>
+      </w:r>
+      <w:r>
+        <w:rPr>
+          <w:i/>
+        </w:rPr>
+        <w:t xml:space="preserve">Integrative and Comparative Biology</w:t>
+      </w:r>
+      <w:r>
+        <w:t xml:space="preserve">,</w:t>
+      </w:r>
+      <w:r>
+        <w:t xml:space="preserve"> </w:t>
+      </w:r>
+      <w:r>
+        <w:rPr>
+          <w:i/>
+        </w:rPr>
+        <w:t xml:space="preserve">54</w:t>
+      </w:r>
+      <w:r>
+        <w:t xml:space="preserve">(4), 601–613.</w:t>
+      </w:r>
+      <w:r>
+        <w:t xml:space="preserve"> </w:t>
+      </w:r>
+      <w:hyperlink r:id="rId29">
+        <w:r>
+          <w:rPr>
+            <w:rStyle w:val="Hyperlink"/>
+          </w:rPr>
+          <w:t xml:space="preserve">https://doi.org/10.1093/icb/icu059</w:t>
+        </w:r>
+      </w:hyperlink>
+    </w:p>
+    <w:bookmarkEnd w:id="30"/>
+    <w:bookmarkStart w:id="32" w:name="ref-clayton_influence_1991"/>
     <w:p>
       <w:pPr>
         <w:pStyle w:val="Bibliography"/>
@@ -1485,7 +1538,7 @@
       <w:r>
         <w:t xml:space="preserve"> </w:t>
       </w:r>
-      <w:hyperlink r:id="rId29">
+      <w:hyperlink r:id="rId31">
         <w:r>
           <w:rPr>
             <w:rStyle w:val="Hyperlink"/>
@@ -1494,8 +1547,8 @@
         </w:r>
       </w:hyperlink>
     </w:p>
-    <w:bookmarkEnd w:id="30"/>
-    <w:bookmarkStart w:id="32" w:name="ref-Combes2005"/>
+    <w:bookmarkEnd w:id="32"/>
+    <w:bookmarkStart w:id="34" w:name="ref-Combes2005"/>
     <w:p>
       <w:pPr>
         <w:pStyle w:val="Bibliography"/>
@@ -1518,7 +1571,7 @@
       <w:r>
         <w:t xml:space="preserve"> </w:t>
       </w:r>
-      <w:hyperlink r:id="rId31">
+      <w:hyperlink r:id="rId33">
         <w:r>
           <w:rPr>
             <w:rStyle w:val="Hyperlink"/>
@@ -1527,8 +1580,8 @@
         </w:r>
       </w:hyperlink>
     </w:p>
-    <w:bookmarkEnd w:id="32"/>
-    <w:bookmarkStart w:id="34" w:name="ref-folstad_parasites_1992"/>
+    <w:bookmarkEnd w:id="34"/>
+    <w:bookmarkStart w:id="36" w:name="ref-folstad_parasites_1992"/>
     <w:p>
       <w:pPr>
         <w:pStyle w:val="Bibliography"/>
@@ -1563,7 +1616,7 @@
       <w:r>
         <w:t xml:space="preserve"> </w:t>
       </w:r>
-      <w:hyperlink r:id="rId33">
+      <w:hyperlink r:id="rId35">
         <w:r>
           <w:rPr>
             <w:rStyle w:val="Hyperlink"/>
@@ -1572,8 +1625,8 @@
         </w:r>
       </w:hyperlink>
     </w:p>
-    <w:bookmarkEnd w:id="34"/>
-    <w:bookmarkStart w:id="36" w:name="ref-martin_field_2007"/>
+    <w:bookmarkEnd w:id="36"/>
+    <w:bookmarkStart w:id="38" w:name="ref-martin_field_2007"/>
     <w:p>
       <w:pPr>
         <w:pStyle w:val="Bibliography"/>
@@ -1617,7 +1670,7 @@
       <w:r>
         <w:t xml:space="preserve"> </w:t>
       </w:r>
-      <w:hyperlink r:id="rId35">
+      <w:hyperlink r:id="rId37">
         <w:r>
           <w:rPr>
             <w:rStyle w:val="Hyperlink"/>
@@ -1626,8 +1679,8 @@
         </w:r>
       </w:hyperlink>
     </w:p>
-    <w:bookmarkEnd w:id="36"/>
-    <w:bookmarkStart w:id="38" w:name="ref-moller_effects_1990"/>
+    <w:bookmarkEnd w:id="38"/>
+    <w:bookmarkStart w:id="40" w:name="ref-moller_effects_1990"/>
     <w:p>
       <w:pPr>
         <w:pStyle w:val="Bibliography"/>
@@ -1671,7 +1724,7 @@
       <w:r>
         <w:t xml:space="preserve"> </w:t>
       </w:r>
-      <w:hyperlink r:id="rId37">
+      <w:hyperlink r:id="rId39">
         <w:r>
           <w:rPr>
             <w:rStyle w:val="Hyperlink"/>
@@ -1680,8 +1733,8 @@
         </w:r>
       </w:hyperlink>
     </w:p>
-    <w:bookmarkEnd w:id="38"/>
-    <w:bookmarkStart w:id="40" w:name="ref-poulin_hamilton_1997"/>
+    <w:bookmarkEnd w:id="40"/>
+    <w:bookmarkStart w:id="42" w:name="ref-poulin_hamilton_1997"/>
     <w:p>
       <w:pPr>
         <w:pStyle w:val="Bibliography"/>
@@ -1716,7 +1769,7 @@
       <w:r>
         <w:t xml:space="preserve"> </w:t>
       </w:r>
-      <w:hyperlink r:id="rId39">
+      <w:hyperlink r:id="rId41">
         <w:r>
           <w:rPr>
             <w:rStyle w:val="Hyperlink"/>
@@ -1725,8 +1778,8 @@
         </w:r>
       </w:hyperlink>
     </w:p>
-    <w:bookmarkEnd w:id="40"/>
-    <w:bookmarkEnd w:id="41"/>
+    <w:bookmarkEnd w:id="42"/>
+    <w:bookmarkEnd w:id="43"/>
     <w:p>
       <w:r>
         <w:pict>
@@ -1739,7 +1792,7 @@
         <w:pStyle w:val="FirstParagraph"/>
       </w:pPr>
       <w:r>
-        <w:t xml:space="preserve">Last updated: 2022-03-23 10:31:05</w:t>
+        <w:t xml:space="preserve">Last updated: 2022-03-27 15:19:53</w:t>
       </w:r>
     </w:p>
     <w:sectPr/>

</xml_diff>

<commit_message>
echo 360/bb/fix sexsel bib
</commit_message>
<xml_diff>
--- a/docs/notes/sexsel.docx
+++ b/docs/notes/sexsel.docx
@@ -1507,16 +1507,7 @@
         <w:t xml:space="preserve"> </w:t>
       </w:r>
       <w:r>
-        <w:t xml:space="preserve">(</w:t>
-      </w:r>
-      <w:r>
-        <w:rPr>
-          <w:b/>
-        </w:rPr>
-        <w:t xml:space="preserve">???</w:t>
-      </w:r>
-      <w:r>
-        <w:t xml:space="preserve">)</w:t>
+        <w:t xml:space="preserve">(Bortolotti et al., 2009)</w:t>
       </w:r>
     </w:p>
     <w:p>
@@ -1571,16 +1562,7 @@
         <w:t xml:space="preserve"> </w:t>
       </w:r>
       <w:r>
-        <w:t xml:space="preserve">(</w:t>
-      </w:r>
-      <w:r>
-        <w:rPr>
-          <w:b/>
-        </w:rPr>
-        <w:t xml:space="preserve">???</w:t>
-      </w:r>
-      <w:r>
-        <w:t xml:space="preserve">)</w:t>
+        <w:t xml:space="preserve">(DeBruine et al., 2012)</w:t>
       </w:r>
       <w:r>
         <w:t xml:space="preserve">?</w:t>
@@ -1596,7 +1578,7 @@
       </w:r>
       <w:bookmarkEnd w:id="28"/>
     </w:p>
-    <w:bookmarkStart w:id="55" w:name="refs"/>
+    <w:bookmarkStart w:id="59" w:name="refs"/>
     <w:bookmarkStart w:id="30" w:name="ref-balenger_testing_2014"/>
     <w:p>
       <w:pPr>
@@ -1642,12 +1624,57 @@
       </w:hyperlink>
     </w:p>
     <w:bookmarkEnd w:id="30"/>
-    <w:bookmarkStart w:id="32" w:name="ref-buchanan_stress_2000"/>
+    <w:bookmarkStart w:id="32" w:name="ref-bortolotti_physiological_2009"/>
     <w:p>
       <w:pPr>
         <w:pStyle w:val="Bibliography"/>
       </w:pPr>
       <w:r>
+        <w:t xml:space="preserve">Bortolotti, G. R., Mougeot, F., Martinez-Padilla, J., Webster, L. M. I., &amp; Piertney, S. B. (2009). Physiological Stress Mediates the Honesty of Social Signals.</w:t>
+      </w:r>
+      <w:r>
+        <w:t xml:space="preserve"> </w:t>
+      </w:r>
+      <w:r>
+        <w:rPr>
+          <w:i/>
+        </w:rPr>
+        <w:t xml:space="preserve">PLOS ONE</w:t>
+      </w:r>
+      <w:r>
+        <w:t xml:space="preserve">,</w:t>
+      </w:r>
+      <w:r>
+        <w:t xml:space="preserve"> </w:t>
+      </w:r>
+      <w:r>
+        <w:rPr>
+          <w:i/>
+        </w:rPr>
+        <w:t xml:space="preserve">4</w:t>
+      </w:r>
+      <w:r>
+        <w:t xml:space="preserve">(3), e4983.</w:t>
+      </w:r>
+      <w:r>
+        <w:t xml:space="preserve"> </w:t>
+      </w:r>
+      <w:hyperlink r:id="rId31">
+        <w:r>
+          <w:rPr>
+            <w:rStyle w:val="Hyperlink"/>
+          </w:rPr>
+          <w:t xml:space="preserve">https://doi.org/10.1371/journal.pone.0004983</w:t>
+        </w:r>
+      </w:hyperlink>
+    </w:p>
+    <w:bookmarkEnd w:id="32"/>
+    <w:bookmarkStart w:id="34" w:name="ref-buchanan_stress_2000"/>
+    <w:p>
+      <w:pPr>
+        <w:pStyle w:val="Bibliography"/>
+      </w:pPr>
+      <w:r>
         <w:t xml:space="preserve">Buchanan, K. L. (2000). Stress and the evolution of condition-dependent signals.</w:t>
       </w:r>
       <w:r>
@@ -1677,7 +1704,7 @@
       <w:r>
         <w:t xml:space="preserve"> </w:t>
       </w:r>
-      <w:hyperlink r:id="rId31">
+      <w:hyperlink r:id="rId33">
         <w:r>
           <w:rPr>
             <w:rStyle w:val="Hyperlink"/>
@@ -1686,8 +1713,8 @@
         </w:r>
       </w:hyperlink>
     </w:p>
-    <w:bookmarkEnd w:id="32"/>
-    <w:bookmarkStart w:id="34" w:name="ref-clayton_influence_1991"/>
+    <w:bookmarkEnd w:id="34"/>
+    <w:bookmarkStart w:id="36" w:name="ref-clayton_influence_1991"/>
     <w:p>
       <w:pPr>
         <w:pStyle w:val="Bibliography"/>
@@ -1722,7 +1749,7 @@
       <w:r>
         <w:t xml:space="preserve"> </w:t>
       </w:r>
-      <w:hyperlink r:id="rId33">
+      <w:hyperlink r:id="rId35">
         <w:r>
           <w:rPr>
             <w:rStyle w:val="Hyperlink"/>
@@ -1731,8 +1758,8 @@
         </w:r>
       </w:hyperlink>
     </w:p>
-    <w:bookmarkEnd w:id="34"/>
-    <w:bookmarkStart w:id="36" w:name="ref-Combes2005"/>
+    <w:bookmarkEnd w:id="36"/>
+    <w:bookmarkStart w:id="38" w:name="ref-Combes2005"/>
     <w:p>
       <w:pPr>
         <w:pStyle w:val="Bibliography"/>
@@ -1755,7 +1782,7 @@
       <w:r>
         <w:t xml:space="preserve"> </w:t>
       </w:r>
-      <w:hyperlink r:id="rId35">
+      <w:hyperlink r:id="rId37">
         <w:r>
           <w:rPr>
             <w:rStyle w:val="Hyperlink"/>
@@ -1764,13 +1791,58 @@
         </w:r>
       </w:hyperlink>
     </w:p>
-    <w:bookmarkEnd w:id="36"/>
-    <w:bookmarkStart w:id="38" w:name="ref-evans_effects_2000"/>
+    <w:bookmarkEnd w:id="38"/>
+    <w:bookmarkStart w:id="40" w:name="ref-debruine_extending_2012"/>
     <w:p>
       <w:pPr>
         <w:pStyle w:val="Bibliography"/>
       </w:pPr>
       <w:r>
+        <w:t xml:space="preserve">DeBruine, L. M., Little, A. C., &amp; Jones, B. C. (2012). Extending parasite-stress theory to variation in human mate preferences.</w:t>
+      </w:r>
+      <w:r>
+        <w:t xml:space="preserve"> </w:t>
+      </w:r>
+      <w:r>
+        <w:rPr>
+          <w:i/>
+        </w:rPr>
+        <w:t xml:space="preserve">Behavioral and Brain Sciences</w:t>
+      </w:r>
+      <w:r>
+        <w:t xml:space="preserve">,</w:t>
+      </w:r>
+      <w:r>
+        <w:t xml:space="preserve"> </w:t>
+      </w:r>
+      <w:r>
+        <w:rPr>
+          <w:i/>
+        </w:rPr>
+        <w:t xml:space="preserve">35</w:t>
+      </w:r>
+      <w:r>
+        <w:t xml:space="preserve">(2), 86–87.</w:t>
+      </w:r>
+      <w:r>
+        <w:t xml:space="preserve"> </w:t>
+      </w:r>
+      <w:hyperlink r:id="rId39">
+        <w:r>
+          <w:rPr>
+            <w:rStyle w:val="Hyperlink"/>
+          </w:rPr>
+          <w:t xml:space="preserve">https://doi.org/10.1017/S0140525X11000987</w:t>
+        </w:r>
+      </w:hyperlink>
+    </w:p>
+    <w:bookmarkEnd w:id="40"/>
+    <w:bookmarkStart w:id="42" w:name="ref-evans_effects_2000"/>
+    <w:p>
+      <w:pPr>
+        <w:pStyle w:val="Bibliography"/>
+      </w:pPr>
+      <w:r>
         <w:t xml:space="preserve">Evans, M. R., Goldsmith, A. R., &amp; Norris, S. R. A. (2000). The effects of testosterone on antibody production and plumage coloration in male house sparrows ( Passer domesticus ).</w:t>
       </w:r>
       <w:r>
@@ -1800,7 +1872,7 @@
       <w:r>
         <w:t xml:space="preserve"> </w:t>
       </w:r>
-      <w:hyperlink r:id="rId37">
+      <w:hyperlink r:id="rId41">
         <w:r>
           <w:rPr>
             <w:rStyle w:val="Hyperlink"/>
@@ -1809,8 +1881,8 @@
         </w:r>
       </w:hyperlink>
     </w:p>
-    <w:bookmarkEnd w:id="38"/>
-    <w:bookmarkStart w:id="40" w:name="ref-folstad_parasites_1992"/>
+    <w:bookmarkEnd w:id="42"/>
+    <w:bookmarkStart w:id="44" w:name="ref-folstad_parasites_1992"/>
     <w:p>
       <w:pPr>
         <w:pStyle w:val="Bibliography"/>
@@ -1845,7 +1917,7 @@
       <w:r>
         <w:t xml:space="preserve"> </w:t>
       </w:r>
-      <w:hyperlink r:id="rId39">
+      <w:hyperlink r:id="rId43">
         <w:r>
           <w:rPr>
             <w:rStyle w:val="Hyperlink"/>
@@ -1854,8 +1926,8 @@
         </w:r>
       </w:hyperlink>
     </w:p>
-    <w:bookmarkEnd w:id="40"/>
-    <w:bookmarkStart w:id="42" w:name="ref-martin_field_2007"/>
+    <w:bookmarkEnd w:id="44"/>
+    <w:bookmarkStart w:id="46" w:name="ref-martin_field_2007"/>
     <w:p>
       <w:pPr>
         <w:pStyle w:val="Bibliography"/>
@@ -1899,7 +1971,7 @@
       <w:r>
         <w:t xml:space="preserve"> </w:t>
       </w:r>
-      <w:hyperlink r:id="rId41">
+      <w:hyperlink r:id="rId45">
         <w:r>
           <w:rPr>
             <w:rStyle w:val="Hyperlink"/>
@@ -1908,8 +1980,8 @@
         </w:r>
       </w:hyperlink>
     </w:p>
-    <w:bookmarkEnd w:id="42"/>
-    <w:bookmarkStart w:id="44" w:name="ref-mcgraw_carotenoids_2003"/>
+    <w:bookmarkEnd w:id="46"/>
+    <w:bookmarkStart w:id="48" w:name="ref-mcgraw_carotenoids_2003"/>
     <w:p>
       <w:pPr>
         <w:pStyle w:val="Bibliography"/>
@@ -1944,7 +2016,7 @@
       <w:r>
         <w:t xml:space="preserve"> </w:t>
       </w:r>
-      <w:hyperlink r:id="rId43">
+      <w:hyperlink r:id="rId47">
         <w:r>
           <w:rPr>
             <w:rStyle w:val="Hyperlink"/>
@@ -1953,8 +2025,8 @@
         </w:r>
       </w:hyperlink>
     </w:p>
-    <w:bookmarkEnd w:id="44"/>
-    <w:bookmarkStart w:id="46" w:name="ref-moller_effects_1990"/>
+    <w:bookmarkEnd w:id="48"/>
+    <w:bookmarkStart w:id="50" w:name="ref-moller_effects_1990"/>
     <w:p>
       <w:pPr>
         <w:pStyle w:val="Bibliography"/>
@@ -1998,7 +2070,7 @@
       <w:r>
         <w:t xml:space="preserve"> </w:t>
       </w:r>
-      <w:hyperlink r:id="rId45">
+      <w:hyperlink r:id="rId49">
         <w:r>
           <w:rPr>
             <w:rStyle w:val="Hyperlink"/>
@@ -2007,8 +2079,8 @@
         </w:r>
       </w:hyperlink>
     </w:p>
-    <w:bookmarkEnd w:id="46"/>
-    <w:bookmarkStart w:id="48" w:name="ref-poulin_hamilton_1997"/>
+    <w:bookmarkEnd w:id="50"/>
+    <w:bookmarkStart w:id="52" w:name="ref-poulin_hamilton_1997"/>
     <w:p>
       <w:pPr>
         <w:pStyle w:val="Bibliography"/>
@@ -2043,7 +2115,7 @@
       <w:r>
         <w:t xml:space="preserve"> </w:t>
       </w:r>
-      <w:hyperlink r:id="rId47">
+      <w:hyperlink r:id="rId51">
         <w:r>
           <w:rPr>
             <w:rStyle w:val="Hyperlink"/>
@@ -2052,8 +2124,8 @@
         </w:r>
       </w:hyperlink>
     </w:p>
-    <w:bookmarkEnd w:id="48"/>
-    <w:bookmarkStart w:id="50" w:name="ref-rantala_evidence_2012"/>
+    <w:bookmarkEnd w:id="52"/>
+    <w:bookmarkStart w:id="54" w:name="ref-rantala_evidence_2012"/>
     <w:p>
       <w:pPr>
         <w:pStyle w:val="Bibliography"/>
@@ -2088,7 +2160,7 @@
       <w:r>
         <w:t xml:space="preserve"> </w:t>
       </w:r>
-      <w:hyperlink r:id="rId49">
+      <w:hyperlink r:id="rId53">
         <w:r>
           <w:rPr>
             <w:rStyle w:val="Hyperlink"/>
@@ -2097,8 +2169,8 @@
         </w:r>
       </w:hyperlink>
     </w:p>
-    <w:bookmarkEnd w:id="50"/>
-    <w:bookmarkStart w:id="52" w:name="ref-roberts_testing_2004"/>
+    <w:bookmarkEnd w:id="54"/>
+    <w:bookmarkStart w:id="56" w:name="ref-roberts_testing_2004"/>
     <w:p>
       <w:pPr>
         <w:pStyle w:val="Bibliography"/>
@@ -2133,7 +2205,7 @@
       <w:r>
         <w:t xml:space="preserve"> </w:t>
       </w:r>
-      <w:hyperlink r:id="rId51">
+      <w:hyperlink r:id="rId55">
         <w:r>
           <w:rPr>
             <w:rStyle w:val="Hyperlink"/>
@@ -2142,8 +2214,8 @@
         </w:r>
       </w:hyperlink>
     </w:p>
-    <w:bookmarkEnd w:id="52"/>
-    <w:bookmarkStart w:id="54" w:name="ref-simons_what_2012"/>
+    <w:bookmarkEnd w:id="56"/>
+    <w:bookmarkStart w:id="58" w:name="ref-simons_what_2012"/>
     <w:p>
       <w:pPr>
         <w:pStyle w:val="Bibliography"/>
@@ -2178,7 +2250,7 @@
       <w:r>
         <w:t xml:space="preserve"> </w:t>
       </w:r>
-      <w:hyperlink r:id="rId53">
+      <w:hyperlink r:id="rId57">
         <w:r>
           <w:rPr>
             <w:rStyle w:val="Hyperlink"/>
@@ -2187,8 +2259,8 @@
         </w:r>
       </w:hyperlink>
     </w:p>
-    <w:bookmarkEnd w:id="54"/>
-    <w:bookmarkEnd w:id="55"/>
+    <w:bookmarkEnd w:id="58"/>
+    <w:bookmarkEnd w:id="59"/>
     <w:p>
       <w:r>
         <w:pict>
@@ -2201,7 +2273,7 @@
         <w:pStyle w:val="FirstParagraph"/>
       </w:pPr>
       <w:r>
-        <w:t xml:space="preserve">Last updated: 2022-03-27 21:07:49</w:t>
+        <w:t xml:space="preserve">Last updated: 2022-03-28 19:46:07</w:t>
       </w:r>
     </w:p>
     <w:sectPr/>

</xml_diff>